<commit_message>
User story feedback from lab session 29/8
</commit_message>
<xml_diff>
--- a/logbook/COMP1531 Group Asst W13Bros - Meeting Mintues.docx
+++ b/logbook/COMP1531 Group Asst W13Bros - Meeting Mintues.docx
@@ -10,10 +10,7 @@
         <w:t>Meeting 22/8</w:t>
       </w:r>
     </w:p>
-    <w:p>
-      <w:bookmarkStart w:id="0" w:name="_GoBack"/>
-      <w:bookmarkEnd w:id="0"/>
-    </w:p>
+    <w:p/>
     <w:p>
       <w:r>
         <w:t>Present: Jon, Aran, Martin, Stephen</w:t>
@@ -906,6 +903,157 @@
         </w:rPr>
         <w:t>First release - Wk 9</w:t>
       </w:r>
+    </w:p>
+    <w:p>
+      <w:pPr>
+        <w:spacing w:after="0" w:line="240" w:lineRule="auto"/>
+        <w:textAlignment w:val="baseline"/>
+        <w:rPr>
+          <w:rFonts w:ascii="Arial" w:eastAsia="Times New Roman" w:hAnsi="Arial" w:cs="Arial"/>
+          <w:color w:val="000000"/>
+          <w:lang w:val="en-AU" w:eastAsia="en-AU"/>
+        </w:rPr>
+      </w:pPr>
+    </w:p>
+    <w:p>
+      <w:pPr>
+        <w:pStyle w:val="Heading1"/>
+        <w:rPr>
+          <w:rFonts w:eastAsia="Times New Roman"/>
+          <w:lang w:val="en-AU" w:eastAsia="en-AU"/>
+        </w:rPr>
+      </w:pPr>
+      <w:r>
+        <w:rPr>
+          <w:rFonts w:eastAsia="Times New Roman"/>
+          <w:lang w:val="en-AU" w:eastAsia="en-AU"/>
+        </w:rPr>
+        <w:t>Feedback 29/8</w:t>
+      </w:r>
+    </w:p>
+    <w:p>
+      <w:pPr>
+        <w:rPr>
+          <w:lang w:val="en-AU" w:eastAsia="en-AU"/>
+        </w:rPr>
+      </w:pPr>
+      <w:r>
+        <w:rPr>
+          <w:lang w:val="en-AU" w:eastAsia="en-AU"/>
+        </w:rPr>
+        <w:t>Feedback on user stories from laboratory session</w:t>
+      </w:r>
+    </w:p>
+    <w:p>
+      <w:pPr>
+        <w:pStyle w:val="ListParagraph"/>
+        <w:numPr>
+          <w:ilvl w:val="0"/>
+          <w:numId w:val="8"/>
+        </w:numPr>
+        <w:rPr>
+          <w:lang w:val="en-AU" w:eastAsia="en-AU"/>
+        </w:rPr>
+      </w:pPr>
+      <w:r>
+        <w:rPr>
+          <w:lang w:val="en-AU" w:eastAsia="en-AU"/>
+        </w:rPr>
+        <w:t>Need to be more specific with benefits. Some of them just restate a function, need to be a genuine benefit to the customer (almost like a selling point)</w:t>
+      </w:r>
+    </w:p>
+    <w:p>
+      <w:pPr>
+        <w:pStyle w:val="ListParagraph"/>
+        <w:numPr>
+          <w:ilvl w:val="0"/>
+          <w:numId w:val="8"/>
+        </w:numPr>
+        <w:rPr>
+          <w:lang w:val="en-AU" w:eastAsia="en-AU"/>
+        </w:rPr>
+      </w:pPr>
+      <w:r>
+        <w:rPr>
+          <w:lang w:val="en-AU" w:eastAsia="en-AU"/>
+        </w:rPr>
+        <w:t>Need to be a lot more specific with assessment criteria. Go into as much detail as possible</w:t>
+      </w:r>
+    </w:p>
+    <w:p>
+      <w:pPr>
+        <w:pStyle w:val="ListParagraph"/>
+        <w:numPr>
+          <w:ilvl w:val="0"/>
+          <w:numId w:val="8"/>
+        </w:numPr>
+        <w:rPr>
+          <w:lang w:val="en-AU" w:eastAsia="en-AU"/>
+        </w:rPr>
+      </w:pPr>
+      <w:r>
+        <w:rPr>
+          <w:lang w:val="en-AU" w:eastAsia="en-AU"/>
+        </w:rPr>
+        <w:t>Condense epic stories. Go from 8-&gt; 3ish</w:t>
+      </w:r>
+    </w:p>
+    <w:p>
+      <w:pPr>
+        <w:pStyle w:val="ListParagraph"/>
+        <w:numPr>
+          <w:ilvl w:val="0"/>
+          <w:numId w:val="8"/>
+        </w:numPr>
+        <w:rPr>
+          <w:lang w:val="en-AU" w:eastAsia="en-AU"/>
+        </w:rPr>
+      </w:pPr>
+      <w:r>
+        <w:rPr>
+          <w:lang w:val="en-AU" w:eastAsia="en-AU"/>
+        </w:rPr>
+        <w:t>We had some features that might be nice, but aren’t in the spec, so lets not create extra work for ourselves</w:t>
+      </w:r>
+    </w:p>
+    <w:p>
+      <w:pPr>
+        <w:pStyle w:val="ListParagraph"/>
+        <w:numPr>
+          <w:ilvl w:val="0"/>
+          <w:numId w:val="8"/>
+        </w:numPr>
+        <w:rPr>
+          <w:lang w:val="en-AU" w:eastAsia="en-AU"/>
+        </w:rPr>
+      </w:pPr>
+      <w:r>
+        <w:rPr>
+          <w:lang w:val="en-AU" w:eastAsia="en-AU"/>
+        </w:rPr>
+        <w:t>Group to go back and adjust user stories, condense into new epic stories</w:t>
+      </w:r>
+    </w:p>
+    <w:p>
+      <w:pPr>
+        <w:pStyle w:val="ListParagraph"/>
+        <w:numPr>
+          <w:ilvl w:val="0"/>
+          <w:numId w:val="8"/>
+        </w:numPr>
+        <w:rPr>
+          <w:lang w:val="en-AU" w:eastAsia="en-AU"/>
+        </w:rPr>
+      </w:pPr>
+      <w:r>
+        <w:rPr>
+          <w:lang w:val="en-AU" w:eastAsia="en-AU"/>
+        </w:rPr>
+        <w:lastRenderedPageBreak/>
+        <w:t>Deadline by Friday to be reviewed by Saturday and submitted on Sunday</w:t>
+      </w:r>
+      <w:bookmarkStart w:id="0" w:name="_GoBack"/>
+      <w:bookmarkEnd w:id="0"/>
     </w:p>
     <w:p/>
     <w:sectPr>
@@ -1038,6 +1186,119 @@
     </w:lvl>
   </w:abstractNum>
   <w:abstractNum w:abstractNumId="1" w15:restartNumberingAfterBreak="0">
+    <w:nsid w:val="288812D5"/>
+    <w:multiLevelType w:val="hybridMultilevel"/>
+    <w:tmpl w:val="77F21DCE"/>
+    <w:lvl w:ilvl="0" w:tplc="0C090001">
+      <w:start w:val="1"/>
+      <w:numFmt w:val="bullet"/>
+      <w:lvlText w:val=""/>
+      <w:lvlJc w:val="left"/>
+      <w:pPr>
+        <w:ind w:left="720" w:hanging="360"/>
+      </w:pPr>
+      <w:rPr>
+        <w:rFonts w:ascii="Symbol" w:hAnsi="Symbol" w:hint="default"/>
+      </w:rPr>
+    </w:lvl>
+    <w:lvl w:ilvl="1" w:tplc="0C090003" w:tentative="1">
+      <w:start w:val="1"/>
+      <w:numFmt w:val="bullet"/>
+      <w:lvlText w:val="o"/>
+      <w:lvlJc w:val="left"/>
+      <w:pPr>
+        <w:ind w:left="1440" w:hanging="360"/>
+      </w:pPr>
+      <w:rPr>
+        <w:rFonts w:ascii="Courier New" w:hAnsi="Courier New" w:cs="Courier New" w:hint="default"/>
+      </w:rPr>
+    </w:lvl>
+    <w:lvl w:ilvl="2" w:tplc="0C090005" w:tentative="1">
+      <w:start w:val="1"/>
+      <w:numFmt w:val="bullet"/>
+      <w:lvlText w:val=""/>
+      <w:lvlJc w:val="left"/>
+      <w:pPr>
+        <w:ind w:left="2160" w:hanging="360"/>
+      </w:pPr>
+      <w:rPr>
+        <w:rFonts w:ascii="Wingdings" w:hAnsi="Wingdings" w:hint="default"/>
+      </w:rPr>
+    </w:lvl>
+    <w:lvl w:ilvl="3" w:tplc="0C090001" w:tentative="1">
+      <w:start w:val="1"/>
+      <w:numFmt w:val="bullet"/>
+      <w:lvlText w:val=""/>
+      <w:lvlJc w:val="left"/>
+      <w:pPr>
+        <w:ind w:left="2880" w:hanging="360"/>
+      </w:pPr>
+      <w:rPr>
+        <w:rFonts w:ascii="Symbol" w:hAnsi="Symbol" w:hint="default"/>
+      </w:rPr>
+    </w:lvl>
+    <w:lvl w:ilvl="4" w:tplc="0C090003" w:tentative="1">
+      <w:start w:val="1"/>
+      <w:numFmt w:val="bullet"/>
+      <w:lvlText w:val="o"/>
+      <w:lvlJc w:val="left"/>
+      <w:pPr>
+        <w:ind w:left="3600" w:hanging="360"/>
+      </w:pPr>
+      <w:rPr>
+        <w:rFonts w:ascii="Courier New" w:hAnsi="Courier New" w:cs="Courier New" w:hint="default"/>
+      </w:rPr>
+    </w:lvl>
+    <w:lvl w:ilvl="5" w:tplc="0C090005" w:tentative="1">
+      <w:start w:val="1"/>
+      <w:numFmt w:val="bullet"/>
+      <w:lvlText w:val=""/>
+      <w:lvlJc w:val="left"/>
+      <w:pPr>
+        <w:ind w:left="4320" w:hanging="360"/>
+      </w:pPr>
+      <w:rPr>
+        <w:rFonts w:ascii="Wingdings" w:hAnsi="Wingdings" w:hint="default"/>
+      </w:rPr>
+    </w:lvl>
+    <w:lvl w:ilvl="6" w:tplc="0C090001" w:tentative="1">
+      <w:start w:val="1"/>
+      <w:numFmt w:val="bullet"/>
+      <w:lvlText w:val=""/>
+      <w:lvlJc w:val="left"/>
+      <w:pPr>
+        <w:ind w:left="5040" w:hanging="360"/>
+      </w:pPr>
+      <w:rPr>
+        <w:rFonts w:ascii="Symbol" w:hAnsi="Symbol" w:hint="default"/>
+      </w:rPr>
+    </w:lvl>
+    <w:lvl w:ilvl="7" w:tplc="0C090003" w:tentative="1">
+      <w:start w:val="1"/>
+      <w:numFmt w:val="bullet"/>
+      <w:lvlText w:val="o"/>
+      <w:lvlJc w:val="left"/>
+      <w:pPr>
+        <w:ind w:left="5760" w:hanging="360"/>
+      </w:pPr>
+      <w:rPr>
+        <w:rFonts w:ascii="Courier New" w:hAnsi="Courier New" w:cs="Courier New" w:hint="default"/>
+      </w:rPr>
+    </w:lvl>
+    <w:lvl w:ilvl="8" w:tplc="0C090005" w:tentative="1">
+      <w:start w:val="1"/>
+      <w:numFmt w:val="bullet"/>
+      <w:lvlText w:val=""/>
+      <w:lvlJc w:val="left"/>
+      <w:pPr>
+        <w:ind w:left="6480" w:hanging="360"/>
+      </w:pPr>
+      <w:rPr>
+        <w:rFonts w:ascii="Wingdings" w:hAnsi="Wingdings" w:hint="default"/>
+      </w:rPr>
+    </w:lvl>
+  </w:abstractNum>
+  <w:abstractNum w:abstractNumId="2" w15:restartNumberingAfterBreak="0">
     <w:nsid w:val="300E5051"/>
     <w:multiLevelType w:val="multilevel"/>
     <w:tmpl w:val="F348C6E4"/>
@@ -1154,7 +1415,7 @@
       </w:pPr>
     </w:lvl>
   </w:abstractNum>
-  <w:abstractNum w:abstractNumId="2" w15:restartNumberingAfterBreak="0">
+  <w:abstractNum w:abstractNumId="3" w15:restartNumberingAfterBreak="0">
     <w:nsid w:val="50050FD0"/>
     <w:multiLevelType w:val="multilevel"/>
     <w:tmpl w:val="B9629336"/>
@@ -1271,7 +1532,7 @@
       </w:pPr>
     </w:lvl>
   </w:abstractNum>
-  <w:abstractNum w:abstractNumId="3" w15:restartNumberingAfterBreak="0">
+  <w:abstractNum w:abstractNumId="4" w15:restartNumberingAfterBreak="0">
     <w:nsid w:val="525D7558"/>
     <w:multiLevelType w:val="multilevel"/>
     <w:tmpl w:val="0CA0965C"/>
@@ -1388,7 +1649,7 @@
       </w:pPr>
     </w:lvl>
   </w:abstractNum>
-  <w:abstractNum w:abstractNumId="4" w15:restartNumberingAfterBreak="0">
+  <w:abstractNum w:abstractNumId="5" w15:restartNumberingAfterBreak="0">
     <w:nsid w:val="6C5962E9"/>
     <w:multiLevelType w:val="hybridMultilevel"/>
     <w:tmpl w:val="8B3278AE"/>
@@ -1501,7 +1762,7 @@
       </w:rPr>
     </w:lvl>
   </w:abstractNum>
-  <w:abstractNum w:abstractNumId="5" w15:restartNumberingAfterBreak="0">
+  <w:abstractNum w:abstractNumId="6" w15:restartNumberingAfterBreak="0">
     <w:nsid w:val="72D05CEB"/>
     <w:multiLevelType w:val="multilevel"/>
     <w:tmpl w:val="BE94C1BE"/>
@@ -1618,7 +1879,7 @@
       </w:pPr>
     </w:lvl>
   </w:abstractNum>
-  <w:abstractNum w:abstractNumId="6" w15:restartNumberingAfterBreak="0">
+  <w:abstractNum w:abstractNumId="7" w15:restartNumberingAfterBreak="0">
     <w:nsid w:val="75367006"/>
     <w:multiLevelType w:val="hybridMultilevel"/>
     <w:tmpl w:val="DF32006A"/>
@@ -1732,13 +1993,13 @@
     </w:lvl>
   </w:abstractNum>
   <w:num w:numId="1">
-    <w:abstractNumId w:val="6"/>
+    <w:abstractNumId w:val="7"/>
   </w:num>
   <w:num w:numId="2">
-    <w:abstractNumId w:val="4"/>
+    <w:abstractNumId w:val="5"/>
   </w:num>
   <w:num w:numId="3">
-    <w:abstractNumId w:val="2"/>
+    <w:abstractNumId w:val="3"/>
   </w:num>
   <w:num w:numId="4">
     <w:abstractNumId w:val="0"/>
@@ -1751,7 +2012,7 @@
     </w:lvlOverride>
   </w:num>
   <w:num w:numId="5">
-    <w:abstractNumId w:val="1"/>
+    <w:abstractNumId w:val="2"/>
     <w:lvlOverride w:ilvl="0">
       <w:lvl w:ilvl="0">
         <w:numFmt w:val="decimal"/>
@@ -1761,7 +2022,7 @@
     </w:lvlOverride>
   </w:num>
   <w:num w:numId="6">
-    <w:abstractNumId w:val="3"/>
+    <w:abstractNumId w:val="4"/>
     <w:lvlOverride w:ilvl="0">
       <w:lvl w:ilvl="0">
         <w:numFmt w:val="decimal"/>
@@ -1771,7 +2032,7 @@
     </w:lvlOverride>
   </w:num>
   <w:num w:numId="7">
-    <w:abstractNumId w:val="5"/>
+    <w:abstractNumId w:val="6"/>
     <w:lvlOverride w:ilvl="0">
       <w:lvl w:ilvl="0">
         <w:numFmt w:val="decimal"/>
@@ -1779,6 +2040,9 @@
         <w:lvlJc w:val="left"/>
       </w:lvl>
     </w:lvlOverride>
+  </w:num>
+  <w:num w:numId="8">
+    <w:abstractNumId w:val="1"/>
   </w:num>
 </w:numbering>
 </file>

</xml_diff>